<commit_message>
I added the function to insert map image each district and wss by using Geopandas.
</commit_message>
<xml_diff>
--- a/template/template_inventory_report.docx
+++ b/template/template_inventory_report.docx
@@ -341,7 +341,7 @@
           <w:bCs/>
           <w:noProof/>
         </w:rPr>
-        <w:instrText xml:space="preserve"> TOC \o "1-3" \h \z \u </w:instrText>
+        <w:instrText xml:space="preserve"> TOC \o "1-2" \h \z \u </w:instrText>
       </w:r>
       <w:r>
         <w:rPr>
@@ -353,8 +353,6 @@
       </w:r>
       <w:r>
         <w:rPr>
-          <w:b/>
-          <w:bCs/>
           <w:noProof/>
         </w:rPr>
         <w:t>No table of contents entries found.</w:t>
@@ -408,53 +406,10 @@
         </w:sectPr>
       </w:pPr>
     </w:p>
-    <w:bookmarkEnd w:id="0"/>
-    <w:bookmarkEnd w:id="1"/>
     <w:p>
-      <w:pPr>
-        <w:pStyle w:val="Heading1"/>
-      </w:pPr>
-      <w:r>
-        <w:lastRenderedPageBreak/>
-        <w:t>Rural Water Suppy Systems in %district% District</w:t>
-      </w:r>
-    </w:p>
-    <w:p>
-      <w:pPr>
-        <w:pStyle w:val="Heading2"/>
-      </w:pPr>
-      <w:r>
-        <w:rPr>
-          <w:rFonts w:hint="eastAsia"/>
-        </w:rPr>
-        <w:t xml:space="preserve">About </w:t>
-      </w:r>
-      <w:r>
-        <w:t xml:space="preserve">Situation of </w:t>
-      </w:r>
-      <w:r>
-        <w:rPr>
-          <w:rFonts w:hint="eastAsia"/>
-        </w:rPr>
-        <w:t>%district% District</w:t>
-      </w:r>
-    </w:p>
-    <w:p>
-      <w:pPr>
-        <w:rPr>
-          <w:rFonts w:hint="eastAsia"/>
-        </w:rPr>
-      </w:pPr>
-      <w:r>
-        <w:rPr>
-          <w:rFonts w:hint="eastAsia"/>
-        </w:rPr>
-        <w:t>Please</w:t>
-      </w:r>
-      <w:r>
-        <w:t xml:space="preserve"> describe the situation of this district here.</w:t>
-      </w:r>
       <w:bookmarkStart w:id="2" w:name="_GoBack"/>
+      <w:bookmarkEnd w:id="0"/>
+      <w:bookmarkEnd w:id="1"/>
       <w:bookmarkEnd w:id="2"/>
     </w:p>
     <w:sectPr>
@@ -522,7 +477,7 @@
           <w:rPr>
             <w:noProof/>
           </w:rPr>
-          <w:t>1-2</w:t>
+          <w:t>2</w:t>
         </w:r>
         <w:r>
           <w:rPr>
@@ -989,7 +944,7 @@
         <w:noProof/>
         <w:sz w:val="24"/>
       </w:rPr>
-      <w:t>1</w:t>
+      <w:t>Error! No text of specified style in document.</w:t>
     </w:r>
     <w:r>
       <w:rPr>
@@ -1062,7 +1017,7 @@
         <w:noProof/>
         <w:sz w:val="24"/>
       </w:rPr>
-      <w:t>Rural Water Suppy Systems in %district% District</w:t>
+      <w:t>Error! No text of specified style in document.</w:t>
     </w:r>
     <w:r>
       <w:rPr>
@@ -3213,7 +3168,7 @@
 </file>
 
 <file path=customXml/itemProps1.xml><?xml version="1.0" encoding="utf-8"?>
-<ds:datastoreItem xmlns:ds="http://schemas.openxmlformats.org/officeDocument/2006/customXml" ds:itemID="{BEDEF433-F724-4379-990D-EFAD2D7EC4AE}">
+<ds:datastoreItem xmlns:ds="http://schemas.openxmlformats.org/officeDocument/2006/customXml" ds:itemID="{B17DD1DB-ADDB-4496-89C5-B4BCA5A00D98}">
   <ds:schemaRefs>
     <ds:schemaRef ds:uri="http://schemas.openxmlformats.org/officeDocument/2006/bibliography"/>
   </ds:schemaRefs>

</xml_diff>